<commit_message>
PROYECTO40 - INTENTO PERSONALIDADESHECHAS
</commit_message>
<xml_diff>
--- a/DAW2/Des. Cliente/EVA3/proyecto/proyecto40/PATRICIA TOVAR iNooK.docx
+++ b/DAW2/Des. Cliente/EVA3/proyecto/proyecto40/PATRICIA TOVAR iNooK.docx
@@ -567,7 +567,7 @@
           <w:r>
             <w:fldChar w:fldCharType="separate"/>
           </w:r>
-          <w:hyperlink w:anchor="_Toc104028160" w:history="1">
+          <w:hyperlink w:anchor="_Toc104471608" w:history="1">
             <w:r>
               <w:rPr>
                 <w:rStyle w:val="Hipervnculo"/>
@@ -594,7 +594,7 @@
                 <w:noProof/>
                 <w:webHidden/>
               </w:rPr>
-              <w:instrText xml:space="preserve"> PAGEREF _Toc104028160 \h </w:instrText>
+              <w:instrText xml:space="preserve"> PAGEREF _Toc104471608 \h </w:instrText>
             </w:r>
             <w:r>
               <w:rPr>
@@ -638,7 +638,7 @@
               <w:lang w:eastAsia="es-ES"/>
             </w:rPr>
           </w:pPr>
-          <w:hyperlink w:anchor="_Toc104028161" w:history="1">
+          <w:hyperlink w:anchor="_Toc104471609" w:history="1">
             <w:r>
               <w:rPr>
                 <w:rStyle w:val="Hipervnculo"/>
@@ -665,7 +665,7 @@
                 <w:noProof/>
                 <w:webHidden/>
               </w:rPr>
-              <w:instrText xml:space="preserve"> PAGEREF _Toc104028161 \h </w:instrText>
+              <w:instrText xml:space="preserve"> PAGEREF _Toc104471609 \h </w:instrText>
             </w:r>
             <w:r>
               <w:rPr>
@@ -709,7 +709,7 @@
               <w:lang w:eastAsia="es-ES"/>
             </w:rPr>
           </w:pPr>
-          <w:hyperlink w:anchor="_Toc104028162" w:history="1">
+          <w:hyperlink w:anchor="_Toc104471610" w:history="1">
             <w:r>
               <w:rPr>
                 <w:rStyle w:val="Hipervnculo"/>
@@ -736,7 +736,7 @@
                 <w:noProof/>
                 <w:webHidden/>
               </w:rPr>
-              <w:instrText xml:space="preserve"> PAGEREF _Toc104028162 \h </w:instrText>
+              <w:instrText xml:space="preserve"> PAGEREF _Toc104471610 \h </w:instrText>
             </w:r>
             <w:r>
               <w:rPr>
@@ -780,7 +780,7 @@
               <w:lang w:eastAsia="es-ES"/>
             </w:rPr>
           </w:pPr>
-          <w:hyperlink w:anchor="_Toc104028163" w:history="1">
+          <w:hyperlink w:anchor="_Toc104471611" w:history="1">
             <w:r>
               <w:rPr>
                 <w:rStyle w:val="Hipervnculo"/>
@@ -807,7 +807,7 @@
                 <w:noProof/>
                 <w:webHidden/>
               </w:rPr>
-              <w:instrText xml:space="preserve"> PAGEREF _Toc104028163 \h </w:instrText>
+              <w:instrText xml:space="preserve"> PAGEREF _Toc104471611 \h </w:instrText>
             </w:r>
             <w:r>
               <w:rPr>
@@ -851,7 +851,7 @@
               <w:lang w:eastAsia="es-ES"/>
             </w:rPr>
           </w:pPr>
-          <w:hyperlink w:anchor="_Toc104028164" w:history="1">
+          <w:hyperlink w:anchor="_Toc104471612" w:history="1">
             <w:r>
               <w:rPr>
                 <w:rStyle w:val="Hipervnculo"/>
@@ -878,7 +878,7 @@
                 <w:noProof/>
                 <w:webHidden/>
               </w:rPr>
-              <w:instrText xml:space="preserve"> PAGEREF _Toc104028164 \h </w:instrText>
+              <w:instrText xml:space="preserve"> PAGEREF _Toc104471612 \h </w:instrText>
             </w:r>
             <w:r>
               <w:rPr>
@@ -922,7 +922,7 @@
               <w:lang w:eastAsia="es-ES"/>
             </w:rPr>
           </w:pPr>
-          <w:hyperlink w:anchor="_Toc104028165" w:history="1">
+          <w:hyperlink w:anchor="_Toc104471613" w:history="1">
             <w:r>
               <w:rPr>
                 <w:rStyle w:val="Hipervnculo"/>
@@ -949,7 +949,7 @@
                 <w:noProof/>
                 <w:webHidden/>
               </w:rPr>
-              <w:instrText xml:space="preserve"> PAGEREF _Toc104028165 \h </w:instrText>
+              <w:instrText xml:space="preserve"> PAGEREF _Toc104471613 \h </w:instrText>
             </w:r>
             <w:r>
               <w:rPr>
@@ -993,7 +993,7 @@
               <w:lang w:eastAsia="es-ES"/>
             </w:rPr>
           </w:pPr>
-          <w:hyperlink w:anchor="_Toc104028166" w:history="1">
+          <w:hyperlink w:anchor="_Toc104471614" w:history="1">
             <w:r>
               <w:rPr>
                 <w:rStyle w:val="Hipervnculo"/>
@@ -1020,7 +1020,7 @@
                 <w:noProof/>
                 <w:webHidden/>
               </w:rPr>
-              <w:instrText xml:space="preserve"> PAGEREF _Toc104028166 \h </w:instrText>
+              <w:instrText xml:space="preserve"> PAGEREF _Toc104471614 \h </w:instrText>
             </w:r>
             <w:r>
               <w:rPr>
@@ -1064,7 +1064,7 @@
               <w:lang w:eastAsia="es-ES"/>
             </w:rPr>
           </w:pPr>
-          <w:hyperlink w:anchor="_Toc104028167" w:history="1">
+          <w:hyperlink w:anchor="_Toc104471615" w:history="1">
             <w:r>
               <w:rPr>
                 <w:rStyle w:val="Hipervnculo"/>
@@ -1091,7 +1091,7 @@
                 <w:noProof/>
                 <w:webHidden/>
               </w:rPr>
-              <w:instrText xml:space="preserve"> PAGEREF _Toc104028167 \h </w:instrText>
+              <w:instrText xml:space="preserve"> PAGEREF _Toc104471615 \h </w:instrText>
             </w:r>
             <w:r>
               <w:rPr>
@@ -1135,7 +1135,7 @@
               <w:lang w:eastAsia="es-ES"/>
             </w:rPr>
           </w:pPr>
-          <w:hyperlink w:anchor="_Toc104028168" w:history="1">
+          <w:hyperlink w:anchor="_Toc104471616" w:history="1">
             <w:r>
               <w:rPr>
                 <w:rStyle w:val="Hipervnculo"/>
@@ -1162,7 +1162,7 @@
                 <w:noProof/>
                 <w:webHidden/>
               </w:rPr>
-              <w:instrText xml:space="preserve"> PAGEREF _Toc104028168 \h </w:instrText>
+              <w:instrText xml:space="preserve"> PAGEREF _Toc104471616 \h </w:instrText>
             </w:r>
             <w:r>
               <w:rPr>
@@ -1206,7 +1206,7 @@
               <w:lang w:eastAsia="es-ES"/>
             </w:rPr>
           </w:pPr>
-          <w:hyperlink w:anchor="_Toc104028169" w:history="1">
+          <w:hyperlink w:anchor="_Toc104471617" w:history="1">
             <w:r>
               <w:rPr>
                 <w:rStyle w:val="Hipervnculo"/>
@@ -1233,7 +1233,7 @@
                 <w:noProof/>
                 <w:webHidden/>
               </w:rPr>
-              <w:instrText xml:space="preserve"> PAGEREF _Toc104028169 \h </w:instrText>
+              <w:instrText xml:space="preserve"> PAGEREF _Toc104471617 \h </w:instrText>
             </w:r>
             <w:r>
               <w:rPr>
@@ -1277,7 +1277,7 @@
               <w:lang w:eastAsia="es-ES"/>
             </w:rPr>
           </w:pPr>
-          <w:hyperlink w:anchor="_Toc104028170" w:history="1">
+          <w:hyperlink w:anchor="_Toc104471618" w:history="1">
             <w:r>
               <w:rPr>
                 <w:rStyle w:val="Hipervnculo"/>
@@ -1304,7 +1304,7 @@
                 <w:noProof/>
                 <w:webHidden/>
               </w:rPr>
-              <w:instrText xml:space="preserve"> PAGEREF _Toc104028170 \h </w:instrText>
+              <w:instrText xml:space="preserve"> PAGEREF _Toc104471618 \h </w:instrText>
             </w:r>
             <w:r>
               <w:rPr>
@@ -1325,6 +1325,446 @@
                 <w:webHidden/>
               </w:rPr>
               <w:t>3</w:t>
+            </w:r>
+            <w:r>
+              <w:rPr>
+                <w:noProof/>
+                <w:webHidden/>
+              </w:rPr>
+              <w:fldChar w:fldCharType="end"/>
+            </w:r>
+          </w:hyperlink>
+        </w:p>
+        <w:p>
+          <w:pPr>
+            <w:pStyle w:val="TDC2"/>
+            <w:tabs>
+              <w:tab w:val="right" w:leader="dot" w:pos="8494"/>
+            </w:tabs>
+            <w:rPr>
+              <w:noProof/>
+              <w:sz w:val="22"/>
+              <w:szCs w:val="22"/>
+              <w:lang w:eastAsia="es-ES"/>
+            </w:rPr>
+          </w:pPr>
+          <w:hyperlink w:anchor="_Toc104471619" w:history="1">
+            <w:r>
+              <w:rPr>
+                <w:rStyle w:val="Hipervnculo"/>
+                <w:noProof/>
+              </w:rPr>
+              <w:t>JQUERY</w:t>
+            </w:r>
+            <w:r>
+              <w:rPr>
+                <w:noProof/>
+                <w:webHidden/>
+              </w:rPr>
+              <w:tab/>
+            </w:r>
+            <w:r>
+              <w:rPr>
+                <w:noProof/>
+                <w:webHidden/>
+              </w:rPr>
+              <w:fldChar w:fldCharType="begin"/>
+            </w:r>
+            <w:r>
+              <w:rPr>
+                <w:noProof/>
+                <w:webHidden/>
+              </w:rPr>
+              <w:instrText xml:space="preserve"> PAGEREF _Toc104471619 \h </w:instrText>
+            </w:r>
+            <w:r>
+              <w:rPr>
+                <w:noProof/>
+                <w:webHidden/>
+              </w:rPr>
+            </w:r>
+            <w:r>
+              <w:rPr>
+                <w:noProof/>
+                <w:webHidden/>
+              </w:rPr>
+              <w:fldChar w:fldCharType="separate"/>
+            </w:r>
+            <w:r>
+              <w:rPr>
+                <w:noProof/>
+                <w:webHidden/>
+              </w:rPr>
+              <w:t>3</w:t>
+            </w:r>
+            <w:r>
+              <w:rPr>
+                <w:noProof/>
+                <w:webHidden/>
+              </w:rPr>
+              <w:fldChar w:fldCharType="end"/>
+            </w:r>
+          </w:hyperlink>
+        </w:p>
+        <w:p>
+          <w:pPr>
+            <w:pStyle w:val="TDC2"/>
+            <w:tabs>
+              <w:tab w:val="right" w:leader="dot" w:pos="8494"/>
+            </w:tabs>
+            <w:rPr>
+              <w:noProof/>
+              <w:sz w:val="22"/>
+              <w:szCs w:val="22"/>
+              <w:lang w:eastAsia="es-ES"/>
+            </w:rPr>
+          </w:pPr>
+          <w:hyperlink w:anchor="_Toc104471620" w:history="1">
+            <w:r>
+              <w:rPr>
+                <w:rStyle w:val="Hipervnculo"/>
+                <w:noProof/>
+              </w:rPr>
+              <w:t>Diseños Seguidos</w:t>
+            </w:r>
+            <w:r>
+              <w:rPr>
+                <w:noProof/>
+                <w:webHidden/>
+              </w:rPr>
+              <w:tab/>
+            </w:r>
+            <w:r>
+              <w:rPr>
+                <w:noProof/>
+                <w:webHidden/>
+              </w:rPr>
+              <w:fldChar w:fldCharType="begin"/>
+            </w:r>
+            <w:r>
+              <w:rPr>
+                <w:noProof/>
+                <w:webHidden/>
+              </w:rPr>
+              <w:instrText xml:space="preserve"> PAGEREF _Toc104471620 \h </w:instrText>
+            </w:r>
+            <w:r>
+              <w:rPr>
+                <w:noProof/>
+                <w:webHidden/>
+              </w:rPr>
+            </w:r>
+            <w:r>
+              <w:rPr>
+                <w:noProof/>
+                <w:webHidden/>
+              </w:rPr>
+              <w:fldChar w:fldCharType="separate"/>
+            </w:r>
+            <w:r>
+              <w:rPr>
+                <w:noProof/>
+                <w:webHidden/>
+              </w:rPr>
+              <w:t>3</w:t>
+            </w:r>
+            <w:r>
+              <w:rPr>
+                <w:noProof/>
+                <w:webHidden/>
+              </w:rPr>
+              <w:fldChar w:fldCharType="end"/>
+            </w:r>
+          </w:hyperlink>
+        </w:p>
+        <w:p>
+          <w:pPr>
+            <w:pStyle w:val="TDC2"/>
+            <w:tabs>
+              <w:tab w:val="right" w:leader="dot" w:pos="8494"/>
+            </w:tabs>
+            <w:rPr>
+              <w:noProof/>
+              <w:sz w:val="22"/>
+              <w:szCs w:val="22"/>
+              <w:lang w:eastAsia="es-ES"/>
+            </w:rPr>
+          </w:pPr>
+          <w:hyperlink w:anchor="_Toc104471621" w:history="1">
+            <w:r>
+              <w:rPr>
+                <w:rStyle w:val="Hipervnculo"/>
+                <w:noProof/>
+              </w:rPr>
+              <w:t>Acceso a Base de Datos</w:t>
+            </w:r>
+            <w:r>
+              <w:rPr>
+                <w:noProof/>
+                <w:webHidden/>
+              </w:rPr>
+              <w:tab/>
+            </w:r>
+            <w:r>
+              <w:rPr>
+                <w:noProof/>
+                <w:webHidden/>
+              </w:rPr>
+              <w:fldChar w:fldCharType="begin"/>
+            </w:r>
+            <w:r>
+              <w:rPr>
+                <w:noProof/>
+                <w:webHidden/>
+              </w:rPr>
+              <w:instrText xml:space="preserve"> PAGEREF _Toc104471621 \h </w:instrText>
+            </w:r>
+            <w:r>
+              <w:rPr>
+                <w:noProof/>
+                <w:webHidden/>
+              </w:rPr>
+            </w:r>
+            <w:r>
+              <w:rPr>
+                <w:noProof/>
+                <w:webHidden/>
+              </w:rPr>
+              <w:fldChar w:fldCharType="separate"/>
+            </w:r>
+            <w:r>
+              <w:rPr>
+                <w:noProof/>
+                <w:webHidden/>
+              </w:rPr>
+              <w:t>4</w:t>
+            </w:r>
+            <w:r>
+              <w:rPr>
+                <w:noProof/>
+                <w:webHidden/>
+              </w:rPr>
+              <w:fldChar w:fldCharType="end"/>
+            </w:r>
+          </w:hyperlink>
+        </w:p>
+        <w:p>
+          <w:pPr>
+            <w:pStyle w:val="TDC3"/>
+            <w:tabs>
+              <w:tab w:val="right" w:leader="dot" w:pos="8494"/>
+            </w:tabs>
+            <w:rPr>
+              <w:noProof/>
+              <w:sz w:val="22"/>
+              <w:szCs w:val="22"/>
+              <w:lang w:eastAsia="es-ES"/>
+            </w:rPr>
+          </w:pPr>
+          <w:hyperlink w:anchor="_Toc104471622" w:history="1">
+            <w:r>
+              <w:rPr>
+                <w:rStyle w:val="Hipervnculo"/>
+                <w:noProof/>
+              </w:rPr>
+              <w:t>API</w:t>
+            </w:r>
+            <w:r>
+              <w:rPr>
+                <w:noProof/>
+                <w:webHidden/>
+              </w:rPr>
+              <w:tab/>
+            </w:r>
+            <w:r>
+              <w:rPr>
+                <w:noProof/>
+                <w:webHidden/>
+              </w:rPr>
+              <w:fldChar w:fldCharType="begin"/>
+            </w:r>
+            <w:r>
+              <w:rPr>
+                <w:noProof/>
+                <w:webHidden/>
+              </w:rPr>
+              <w:instrText xml:space="preserve"> PAGEREF _Toc104471622 \h </w:instrText>
+            </w:r>
+            <w:r>
+              <w:rPr>
+                <w:noProof/>
+                <w:webHidden/>
+              </w:rPr>
+            </w:r>
+            <w:r>
+              <w:rPr>
+                <w:noProof/>
+                <w:webHidden/>
+              </w:rPr>
+              <w:fldChar w:fldCharType="separate"/>
+            </w:r>
+            <w:r>
+              <w:rPr>
+                <w:noProof/>
+                <w:webHidden/>
+              </w:rPr>
+              <w:t>4</w:t>
+            </w:r>
+            <w:r>
+              <w:rPr>
+                <w:noProof/>
+                <w:webHidden/>
+              </w:rPr>
+              <w:fldChar w:fldCharType="end"/>
+            </w:r>
+          </w:hyperlink>
+        </w:p>
+        <w:p>
+          <w:pPr>
+            <w:pStyle w:val="TDC3"/>
+            <w:tabs>
+              <w:tab w:val="right" w:leader="dot" w:pos="8494"/>
+            </w:tabs>
+            <w:rPr>
+              <w:noProof/>
+              <w:sz w:val="22"/>
+              <w:szCs w:val="22"/>
+              <w:lang w:eastAsia="es-ES"/>
+            </w:rPr>
+          </w:pPr>
+          <w:hyperlink w:anchor="_Toc104471623" w:history="1">
+            <w:r>
+              <w:rPr>
+                <w:rStyle w:val="Hipervnculo"/>
+                <w:noProof/>
+              </w:rPr>
+              <w:t>XMLHttpRequest + JSON + GET.</w:t>
+            </w:r>
+            <w:r>
+              <w:rPr>
+                <w:noProof/>
+                <w:webHidden/>
+              </w:rPr>
+              <w:tab/>
+            </w:r>
+            <w:r>
+              <w:rPr>
+                <w:noProof/>
+                <w:webHidden/>
+              </w:rPr>
+              <w:fldChar w:fldCharType="begin"/>
+            </w:r>
+            <w:r>
+              <w:rPr>
+                <w:noProof/>
+                <w:webHidden/>
+              </w:rPr>
+              <w:instrText xml:space="preserve"> PAGEREF _Toc104471623 \h </w:instrText>
+            </w:r>
+            <w:r>
+              <w:rPr>
+                <w:noProof/>
+                <w:webHidden/>
+              </w:rPr>
+            </w:r>
+            <w:r>
+              <w:rPr>
+                <w:noProof/>
+                <w:webHidden/>
+              </w:rPr>
+              <w:fldChar w:fldCharType="separate"/>
+            </w:r>
+            <w:r>
+              <w:rPr>
+                <w:noProof/>
+                <w:webHidden/>
+              </w:rPr>
+              <w:t>4</w:t>
+            </w:r>
+            <w:r>
+              <w:rPr>
+                <w:noProof/>
+                <w:webHidden/>
+              </w:rPr>
+              <w:fldChar w:fldCharType="end"/>
+            </w:r>
+          </w:hyperlink>
+        </w:p>
+        <w:p>
+          <w:pPr>
+            <w:pStyle w:val="TDC3"/>
+            <w:tabs>
+              <w:tab w:val="right" w:leader="dot" w:pos="8494"/>
+            </w:tabs>
+            <w:rPr>
+              <w:noProof/>
+              <w:sz w:val="22"/>
+              <w:szCs w:val="22"/>
+              <w:lang w:eastAsia="es-ES"/>
+            </w:rPr>
+          </w:pPr>
+          <w:hyperlink w:anchor="_Toc104471624" w:history="1">
+            <w:r>
+              <w:rPr>
+                <w:rStyle w:val="Hipervnculo"/>
+                <w:noProof/>
+              </w:rPr>
+              <w:t>API Fetch + JS</w:t>
+            </w:r>
+            <w:r>
+              <w:rPr>
+                <w:rStyle w:val="Hipervnculo"/>
+                <w:noProof/>
+              </w:rPr>
+              <w:t>O</w:t>
+            </w:r>
+            <w:r>
+              <w:rPr>
+                <w:rStyle w:val="Hipervnculo"/>
+                <w:noProof/>
+              </w:rPr>
+              <w:t>N + GET.</w:t>
+            </w:r>
+            <w:r>
+              <w:rPr>
+                <w:noProof/>
+                <w:webHidden/>
+              </w:rPr>
+              <w:tab/>
+            </w:r>
+            <w:r>
+              <w:rPr>
+                <w:noProof/>
+                <w:webHidden/>
+              </w:rPr>
+              <w:fldChar w:fldCharType="begin"/>
+            </w:r>
+            <w:r>
+              <w:rPr>
+                <w:noProof/>
+                <w:webHidden/>
+              </w:rPr>
+              <w:instrText xml:space="preserve"> PAGEREF _Toc104471624 \h </w:instrText>
+            </w:r>
+            <w:r>
+              <w:rPr>
+                <w:noProof/>
+                <w:webHidden/>
+              </w:rPr>
+            </w:r>
+            <w:r>
+              <w:rPr>
+                <w:noProof/>
+                <w:webHidden/>
+              </w:rPr>
+              <w:fldChar w:fldCharType="separate"/>
+            </w:r>
+            <w:r>
+              <w:rPr>
+                <w:noProof/>
+                <w:webHidden/>
+              </w:rPr>
+              <w:t>4</w:t>
             </w:r>
             <w:r>
               <w:rPr>
@@ -1348,27 +1788,13 @@
               <w:lang w:eastAsia="es-ES"/>
             </w:rPr>
           </w:pPr>
-          <w:hyperlink w:anchor="_Toc104028171" w:history="1">
+          <w:hyperlink w:anchor="_Toc104471625" w:history="1">
             <w:r>
               <w:rPr>
                 <w:rStyle w:val="Hipervnculo"/>
                 <w:noProof/>
               </w:rPr>
-              <w:t>Referencias</w:t>
-            </w:r>
-            <w:r>
-              <w:rPr>
-                <w:rStyle w:val="Hipervnculo"/>
-                <w:noProof/>
-              </w:rPr>
-              <w:t xml:space="preserve"> </w:t>
-            </w:r>
-            <w:r>
-              <w:rPr>
-                <w:rStyle w:val="Hipervnculo"/>
-                <w:noProof/>
-              </w:rPr>
-              <w:t>de por si acá</w:t>
+              <w:t>Referencias de por si acá</w:t>
             </w:r>
             <w:r>
               <w:rPr>
@@ -1389,7 +1815,7 @@
                 <w:noProof/>
                 <w:webHidden/>
               </w:rPr>
-              <w:instrText xml:space="preserve"> PAGEREF _Toc104028171 \h </w:instrText>
+              <w:instrText xml:space="preserve"> PAGEREF _Toc104471625 \h </w:instrText>
             </w:r>
             <w:r>
               <w:rPr>
@@ -1409,7 +1835,7 @@
                 <w:noProof/>
                 <w:webHidden/>
               </w:rPr>
-              <w:t>3</w:t>
+              <w:t>4</w:t>
             </w:r>
             <w:r>
               <w:rPr>
@@ -1441,7 +1867,7 @@
       <w:pPr>
         <w:pStyle w:val="Ttulo1"/>
       </w:pPr>
-      <w:bookmarkStart w:id="0" w:name="_Toc104028160"/>
+      <w:bookmarkStart w:id="0" w:name="_Toc104471608"/>
       <w:r>
         <w:lastRenderedPageBreak/>
         <w:t>INTRODUCCION</w:t>
@@ -1457,7 +1883,7 @@
       <w:pPr>
         <w:pStyle w:val="Ttulo1"/>
       </w:pPr>
-      <w:bookmarkStart w:id="1" w:name="_Toc104028161"/>
+      <w:bookmarkStart w:id="1" w:name="_Toc104471609"/>
       <w:r>
         <w:t>DOCUMENTACION</w:t>
       </w:r>
@@ -1467,7 +1893,7 @@
       <w:pPr>
         <w:pStyle w:val="Ttulo2"/>
       </w:pPr>
-      <w:bookmarkStart w:id="2" w:name="_Toc104028162"/>
+      <w:bookmarkStart w:id="2" w:name="_Toc104471610"/>
       <w:r>
         <w:t>Objetivo</w:t>
       </w:r>
@@ -1477,7 +1903,7 @@
       <w:pPr>
         <w:pStyle w:val="Ttulo2"/>
       </w:pPr>
-      <w:bookmarkStart w:id="3" w:name="_Toc104028163"/>
+      <w:bookmarkStart w:id="3" w:name="_Toc104471611"/>
       <w:r>
         <w:t>Temática</w:t>
       </w:r>
@@ -1488,7 +1914,7 @@
       <w:pPr>
         <w:pStyle w:val="Ttulo1"/>
       </w:pPr>
-      <w:bookmarkStart w:id="4" w:name="_Toc104028164"/>
+      <w:bookmarkStart w:id="4" w:name="_Toc104471612"/>
       <w:r>
         <w:t>MANUALES</w:t>
       </w:r>
@@ -1498,7 +1924,7 @@
       <w:pPr>
         <w:pStyle w:val="Ttulo2"/>
       </w:pPr>
-      <w:bookmarkStart w:id="5" w:name="_Toc104028165"/>
+      <w:bookmarkStart w:id="5" w:name="_Toc104471613"/>
       <w:r>
         <w:t>Manual del Código</w:t>
       </w:r>
@@ -1508,7 +1934,7 @@
       <w:pPr>
         <w:pStyle w:val="Ttulo2"/>
       </w:pPr>
-      <w:bookmarkStart w:id="6" w:name="_Toc104028166"/>
+      <w:bookmarkStart w:id="6" w:name="_Toc104471614"/>
       <w:r>
         <w:t>Manual del Usuario</w:t>
       </w:r>
@@ -1518,7 +1944,7 @@
       <w:pPr>
         <w:pStyle w:val="Ttulo1"/>
       </w:pPr>
-      <w:bookmarkStart w:id="7" w:name="_Toc104028167"/>
+      <w:bookmarkStart w:id="7" w:name="_Toc104471615"/>
       <w:r>
         <w:t>CONCLUSIONES</w:t>
       </w:r>
@@ -1529,7 +1955,7 @@
       <w:pPr>
         <w:pStyle w:val="Ttulo1"/>
       </w:pPr>
-      <w:bookmarkStart w:id="8" w:name="_Toc104028168"/>
+      <w:bookmarkStart w:id="8" w:name="_Toc104471616"/>
       <w:r>
         <w:t>WEBGRAFIA</w:t>
       </w:r>
@@ -1540,7 +1966,7 @@
         <w:pStyle w:val="Ttulo2"/>
       </w:pPr>
       <w:bookmarkStart w:id="9" w:name="_Toc103549521"/>
-      <w:bookmarkStart w:id="10" w:name="_Toc104028169"/>
+      <w:bookmarkStart w:id="10" w:name="_Toc104471617"/>
       <w:r>
         <w:t>Herramientas de Software (Recursos)</w:t>
       </w:r>
@@ -1559,12 +1985,72 @@
           <w:szCs w:val="22"/>
         </w:rPr>
       </w:pPr>
+      <w:hyperlink r:id="rId9" w:history="1">
+        <w:proofErr w:type="spellStart"/>
+        <w:r>
+          <w:rPr>
+            <w:rStyle w:val="Hipervnculo"/>
+            <w:rFonts w:ascii="Arial" w:hAnsi="Arial" w:cs="Arial"/>
+            <w:sz w:val="22"/>
+            <w:szCs w:val="22"/>
+          </w:rPr>
+          <w:t>Boostrap</w:t>
+        </w:r>
+        <w:proofErr w:type="spellEnd"/>
+      </w:hyperlink>
+      <w:r>
+        <w:rPr>
+          <w:rFonts w:ascii="Arial" w:hAnsi="Arial" w:cs="Arial"/>
+          <w:color w:val="000000"/>
+          <w:sz w:val="22"/>
+          <w:szCs w:val="22"/>
+        </w:rPr>
+        <w:t xml:space="preserve"> – Generar partes del HTML como los </w:t>
+      </w:r>
+      <w:proofErr w:type="spellStart"/>
+      <w:r>
+        <w:rPr>
+          <w:rFonts w:ascii="Arial" w:hAnsi="Arial" w:cs="Arial"/>
+          <w:color w:val="000000"/>
+          <w:sz w:val="22"/>
+          <w:szCs w:val="22"/>
+        </w:rPr>
+        <w:t>Cards</w:t>
+      </w:r>
+      <w:proofErr w:type="spellEnd"/>
+      <w:r>
+        <w:rPr>
+          <w:rFonts w:ascii="Arial" w:hAnsi="Arial" w:cs="Arial"/>
+          <w:color w:val="000000"/>
+          <w:sz w:val="22"/>
+          <w:szCs w:val="22"/>
+        </w:rPr>
+        <w:t>, iconos</w:t>
+      </w:r>
+      <w:r>
+        <w:rPr>
+          <w:rFonts w:ascii="Arial" w:hAnsi="Arial" w:cs="Arial"/>
+          <w:color w:val="000000"/>
+          <w:sz w:val="22"/>
+          <w:szCs w:val="22"/>
+        </w:rPr>
+        <w:t>, botones</w:t>
+      </w:r>
+      <w:r>
+        <w:rPr>
+          <w:rFonts w:ascii="Arial" w:hAnsi="Arial" w:cs="Arial"/>
+          <w:color w:val="000000"/>
+          <w:sz w:val="22"/>
+          <w:szCs w:val="22"/>
+        </w:rPr>
+        <w:t>…</w:t>
+      </w:r>
     </w:p>
     <w:p>
       <w:pPr>
         <w:pStyle w:val="Ttulo2"/>
       </w:pPr>
-      <w:bookmarkStart w:id="11" w:name="_Toc104028170"/>
+      <w:bookmarkStart w:id="11" w:name="_Toc104471618"/>
       <w:r>
         <w:t xml:space="preserve">Investigación </w:t>
       </w:r>
@@ -1576,7 +2062,7 @@
       <w:proofErr w:type="spellEnd"/>
     </w:p>
     <w:p>
-      <w:hyperlink r:id="rId9" w:history="1">
+      <w:hyperlink r:id="rId10" w:history="1">
         <w:r>
           <w:rPr>
             <w:rStyle w:val="Hipervnculo"/>
@@ -1589,55 +2075,27 @@
       </w:r>
     </w:p>
     <w:p>
-      <w:pPr>
-        <w:pStyle w:val="Ttulo1"/>
-      </w:pPr>
-      <w:bookmarkStart w:id="12" w:name="_Toc104028171"/>
-      <w:r>
-        <w:t>Referencias de por si acá</w:t>
-      </w:r>
-      <w:bookmarkEnd w:id="12"/>
-      <w:r>
-        <w:t xml:space="preserve"> </w:t>
-      </w:r>
-    </w:p>
-    <w:p>
-      <w:hyperlink r:id="rId10" w:anchor="section-event-formats" w:history="1">
-        <w:r>
-          <w:rPr>
-            <w:rStyle w:val="Hipervnculo"/>
-          </w:rPr>
-          <w:t>https://mdbootstrap.com/docs/standard/p</w:t>
-        </w:r>
-        <w:r>
-          <w:rPr>
-            <w:rStyle w:val="Hipervnculo"/>
-          </w:rPr>
-          <w:t>l</w:t>
-        </w:r>
-        <w:r>
-          <w:rPr>
-            <w:rStyle w:val="Hipervnculo"/>
-          </w:rPr>
-          <w:t>ugins/calendar/#section-event-formats</w:t>
-        </w:r>
-      </w:hyperlink>
-      <w:r>
-        <w:t xml:space="preserve"> </w:t>
-      </w:r>
-    </w:p>
-    <w:p>
       <w:hyperlink r:id="rId11" w:history="1">
         <w:r>
           <w:rPr>
             <w:rStyle w:val="Hipervnculo"/>
           </w:rPr>
-          <w:t>https://github.com/nhn/tui.calendar</w:t>
+          <w:t>https://fighters.ru/es/text-pagination---jquery-auto-pagination-ili-avtomaticheskaya-paginaciya-teksta-umnye/</w:t>
         </w:r>
       </w:hyperlink>
       <w:r>
         <w:t xml:space="preserve"> </w:t>
       </w:r>
+    </w:p>
+    <w:p>
+      <w:pPr>
+        <w:pStyle w:val="Ttulo2"/>
+      </w:pPr>
+      <w:bookmarkStart w:id="12" w:name="_Toc104471619"/>
+      <w:r>
+        <w:t>JQUERY</w:t>
+      </w:r>
+      <w:bookmarkEnd w:id="12"/>
     </w:p>
     <w:p>
       <w:hyperlink r:id="rId12" w:history="1">
@@ -1645,7 +2103,7 @@
           <w:rPr>
             <w:rStyle w:val="Hipervnculo"/>
           </w:rPr>
-          <w:t>http://tabulator.info/</w:t>
+          <w:t>https://stackoverflow.com/questions/11179406/jquery-get-value-of-select-onchange</w:t>
         </w:r>
       </w:hyperlink>
       <w:r>
@@ -1658,7 +2116,7 @@
           <w:rPr>
             <w:rStyle w:val="Hipervnculo"/>
           </w:rPr>
-          <w:t>https://datatables.net/</w:t>
+          <w:t>https://es.stackoverflow.com/questions/40754/crear-elementos-del-dom-con-jquery</w:t>
         </w:r>
       </w:hyperlink>
       <w:r>
@@ -1671,7 +2129,7 @@
           <w:rPr>
             <w:rStyle w:val="Hipervnculo"/>
           </w:rPr>
-          <w:t>https://www.deepl.com/pro-api?cta=header-pro-api</w:t>
+          <w:t>https://www.anerbarrena.com/jquery-empty-4564/</w:t>
         </w:r>
       </w:hyperlink>
       <w:r>
@@ -1684,12 +2142,22 @@
           <w:rPr>
             <w:rStyle w:val="Hipervnculo"/>
           </w:rPr>
-          <w:t>https://tympanus.net/Tutorials/CSS3ContentTabs/index.html</w:t>
+          <w:t>https://es.acervolima.com/como-seleccionar-el-primer-elemento-en-la-lista-desplegable-usando-jquery/</w:t>
         </w:r>
       </w:hyperlink>
       <w:r>
         <w:t xml:space="preserve"> </w:t>
       </w:r>
+    </w:p>
+    <w:p>
+      <w:pPr>
+        <w:pStyle w:val="Ttulo2"/>
+      </w:pPr>
+      <w:bookmarkStart w:id="13" w:name="_Toc104471620"/>
+      <w:r>
+        <w:t>Diseños Seguidos</w:t>
+      </w:r>
+      <w:bookmarkEnd w:id="13"/>
     </w:p>
     <w:p>
       <w:hyperlink r:id="rId16" w:history="1">
@@ -1697,7 +2165,7 @@
           <w:rPr>
             <w:rStyle w:val="Hipervnculo"/>
           </w:rPr>
-          <w:t>https://tympanus.net/Development/CreativeButtons/</w:t>
+          <w:t>https://bootstrapious.com/tutorial/sidebar/index4.html</w:t>
         </w:r>
       </w:hyperlink>
       <w:r>
@@ -1710,7 +2178,7 @@
           <w:rPr>
             <w:rStyle w:val="Hipervnculo"/>
           </w:rPr>
-          <w:t>https://izimodal.marcelodolza.com</w:t>
+          <w:t>https://mdbootstrap.com/docs/standard/components/cards/#</w:t>
         </w:r>
       </w:hyperlink>
       <w:r>
@@ -1718,204 +2186,28 @@
       </w:r>
     </w:p>
     <w:p>
+      <w:pPr>
+        <w:pStyle w:val="Ttulo2"/>
+      </w:pPr>
+      <w:bookmarkStart w:id="14" w:name="_Toc104471621"/>
+      <w:r>
+        <w:lastRenderedPageBreak/>
+        <w:t>Acceso a Base de Datos</w:t>
+      </w:r>
+      <w:bookmarkEnd w:id="14"/>
+    </w:p>
+    <w:p>
+      <w:pPr>
+        <w:pStyle w:val="Ttulo3"/>
+      </w:pPr>
+      <w:bookmarkStart w:id="15" w:name="_Toc104471622"/>
+      <w:r>
+        <w:t>API</w:t>
+      </w:r>
+      <w:bookmarkEnd w:id="15"/>
+    </w:p>
+    <w:p>
       <w:hyperlink r:id="rId18" w:history="1">
-        <w:r>
-          <w:rPr>
-            <w:rStyle w:val="Hipervnculo"/>
-          </w:rPr>
-          <w:t>https://michalsnik.github.io/aos/</w:t>
-        </w:r>
-      </w:hyperlink>
-    </w:p>
-    <w:p>
-      <w:hyperlink r:id="rId19" w:history="1">
-        <w:r>
-          <w:rPr>
-            <w:rStyle w:val="Hipervnculo"/>
-          </w:rPr>
-          <w:t>https://sarcadass.github.io/granim.js/examples.html</w:t>
-        </w:r>
-      </w:hyperlink>
-    </w:p>
-    <w:p>
-      <w:hyperlink r:id="rId20" w:history="1">
-        <w:r>
-          <w:rPr>
-            <w:rStyle w:val="Hipervnculo"/>
-          </w:rPr>
-          <w:t>https://lodash.com</w:t>
-        </w:r>
-      </w:hyperlink>
-      <w:r>
-        <w:t xml:space="preserve"> </w:t>
-      </w:r>
-    </w:p>
-    <w:p/>
-    <w:p/>
-    <w:p/>
-    <w:p>
-      <w:hyperlink r:id="rId21" w:history="1">
-        <w:r>
-          <w:rPr>
-            <w:rStyle w:val="Hipervnculo"/>
-          </w:rPr>
-          <w:t>https://bootstrapious.com/tutorial/sidebar/index2.html#</w:t>
-        </w:r>
-      </w:hyperlink>
-    </w:p>
-    <w:p>
-      <w:hyperlink r:id="rId22" w:history="1">
-        <w:r>
-          <w:rPr>
-            <w:rStyle w:val="Hipervnculo"/>
-          </w:rPr>
-          <w:t>https://bootstrapious.com/</w:t>
-        </w:r>
-        <w:r>
-          <w:rPr>
-            <w:rStyle w:val="Hipervnculo"/>
-          </w:rPr>
-          <w:t>t</w:t>
-        </w:r>
-        <w:r>
-          <w:rPr>
-            <w:rStyle w:val="Hipervnculo"/>
-          </w:rPr>
-          <w:t>utorial/sidebar/index4.html</w:t>
-        </w:r>
-      </w:hyperlink>
-      <w:r>
-        <w:t xml:space="preserve"> </w:t>
-      </w:r>
-    </w:p>
-    <w:p>
-      <w:hyperlink r:id="rId23" w:history="1">
-        <w:r>
-          <w:rPr>
-            <w:rStyle w:val="Hipervnculo"/>
-          </w:rPr>
-          <w:t>https://getbootstrap.c</w:t>
-        </w:r>
-        <w:r>
-          <w:rPr>
-            <w:rStyle w:val="Hipervnculo"/>
-          </w:rPr>
-          <w:t>o</w:t>
-        </w:r>
-        <w:r>
-          <w:rPr>
-            <w:rStyle w:val="Hipervnculo"/>
-          </w:rPr>
-          <w:t>m</w:t>
-        </w:r>
-        <w:r>
-          <w:rPr>
-            <w:rStyle w:val="Hipervnculo"/>
-          </w:rPr>
-          <w:t>/</w:t>
-        </w:r>
-        <w:r>
-          <w:rPr>
-            <w:rStyle w:val="Hipervnculo"/>
-          </w:rPr>
-          <w:t>docs/5.2/components/offcanvas/#content</w:t>
-        </w:r>
-      </w:hyperlink>
-    </w:p>
-    <w:p>
-      <w:hyperlink r:id="rId24" w:history="1">
-        <w:r>
-          <w:rPr>
-            <w:rStyle w:val="Hipervnculo"/>
-          </w:rPr>
-          <w:t>https://getbootstrap.com/</w:t>
-        </w:r>
-        <w:r>
-          <w:rPr>
-            <w:rStyle w:val="Hipervnculo"/>
-          </w:rPr>
-          <w:t>d</w:t>
-        </w:r>
-        <w:r>
-          <w:rPr>
-            <w:rStyle w:val="Hipervnculo"/>
-          </w:rPr>
-          <w:t>ocs/5.2/examples/sidebars/</w:t>
-        </w:r>
-      </w:hyperlink>
-      <w:r>
-        <w:t xml:space="preserve"> </w:t>
-      </w:r>
-    </w:p>
-    <w:p>
-      <w:hyperlink r:id="rId25" w:history="1">
-        <w:r>
-          <w:rPr>
-            <w:rStyle w:val="Hipervnculo"/>
-          </w:rPr>
-          <w:t>https://bootstra</w:t>
-        </w:r>
-        <w:r>
-          <w:rPr>
-            <w:rStyle w:val="Hipervnculo"/>
-          </w:rPr>
-          <w:t>p</w:t>
-        </w:r>
-        <w:r>
-          <w:rPr>
-            <w:rStyle w:val="Hipervnculo"/>
-          </w:rPr>
-          <w:t>ious.co</w:t>
-        </w:r>
-        <w:r>
-          <w:rPr>
-            <w:rStyle w:val="Hipervnculo"/>
-          </w:rPr>
-          <w:t>m</w:t>
-        </w:r>
-        <w:r>
-          <w:rPr>
-            <w:rStyle w:val="Hipervnculo"/>
-          </w:rPr>
-          <w:t>/p/bootstrap-sidebar</w:t>
-        </w:r>
-      </w:hyperlink>
-      <w:r>
-        <w:t xml:space="preserve"> </w:t>
-      </w:r>
-    </w:p>
-    <w:p/>
-    <w:p/>
-    <w:p/>
-    <w:p>
-      <w:hyperlink r:id="rId26" w:history="1">
-        <w:r>
-          <w:rPr>
-            <w:rStyle w:val="Hipervnculo"/>
-          </w:rPr>
-          <w:t>https://mdbootstrap.com/docs/standard/#demo</w:t>
-        </w:r>
-      </w:hyperlink>
-      <w:r>
-        <w:t xml:space="preserve"> </w:t>
-      </w:r>
-    </w:p>
-    <w:p>
-      <w:hyperlink r:id="rId27" w:history="1">
-        <w:r>
-          <w:rPr>
-            <w:rStyle w:val="Hipervnculo"/>
-          </w:rPr>
-          <w:t>https://getbootstrap.com/docs/5.2/components/card/#content</w:t>
-        </w:r>
-      </w:hyperlink>
-      <w:r>
-        <w:t xml:space="preserve"> </w:t>
-      </w:r>
-    </w:p>
-    <w:p/>
-    <w:p>
-      <w:hyperlink r:id="rId28" w:history="1">
         <w:r>
           <w:rPr>
             <w:rStyle w:val="Hipervnculo"/>
@@ -1943,7 +2235,7 @@
           <w:noProof/>
         </w:rPr>
         <w:drawing>
-          <wp:inline distT="0" distB="0" distL="0" distR="0" wp14:anchorId="1D0F1E12" wp14:editId="21BE0193">
+          <wp:inline distT="0" distB="0" distL="0" distR="0" wp14:anchorId="1D425BBA" wp14:editId="15C5A785">
             <wp:extent cx="5400040" cy="1406525"/>
             <wp:effectExtent l="0" t="0" r="0" b="3175"/>
             <wp:docPr id="4" name="Imagen 4"/>
@@ -1958,7 +2250,7 @@
                     <pic:cNvPicPr/>
                   </pic:nvPicPr>
                   <pic:blipFill>
-                    <a:blip r:embed="rId29"/>
+                    <a:blip r:embed="rId19"/>
                     <a:stretch>
                       <a:fillRect/>
                     </a:stretch>
@@ -1980,9 +2272,271 @@
       </w:r>
     </w:p>
     <w:p/>
+    <w:p>
+      <w:pPr>
+        <w:pStyle w:val="Ttulo3"/>
+      </w:pPr>
+      <w:proofErr w:type="spellStart"/>
+      <w:r>
+        <w:t>XMLHttpRequest</w:t>
+      </w:r>
+      <w:proofErr w:type="spellEnd"/>
+      <w:r>
+        <w:t xml:space="preserve"> + XML + GET.</w:t>
+      </w:r>
+    </w:p>
+    <w:p>
+      <w:hyperlink r:id="rId20" w:history="1">
+        <w:r>
+          <w:rPr>
+            <w:rStyle w:val="Hipervnculo"/>
+          </w:rPr>
+          <w:t>https://www.youtube.com/watch?v=XLMrsRGcOyk</w:t>
+        </w:r>
+      </w:hyperlink>
+      <w:r>
+        <w:t xml:space="preserve"> </w:t>
+      </w:r>
+    </w:p>
+    <w:p>
+      <w:pPr>
+        <w:pStyle w:val="Ttulo3"/>
+      </w:pPr>
+      <w:bookmarkStart w:id="16" w:name="_Toc104471623"/>
+      <w:proofErr w:type="spellStart"/>
+      <w:r>
+        <w:t>XMLHttpRequest</w:t>
+      </w:r>
+      <w:proofErr w:type="spellEnd"/>
+      <w:r>
+        <w:t xml:space="preserve"> + JSON + GET.</w:t>
+      </w:r>
+      <w:bookmarkEnd w:id="16"/>
+    </w:p>
+    <w:p>
+      <w:hyperlink r:id="rId21" w:history="1">
+        <w:r>
+          <w:rPr>
+            <w:rStyle w:val="Hipervnculo"/>
+          </w:rPr>
+          <w:t>https://stackoverflow.com/questions/1973140/parsing-json-from-xmlhttprequest-responsejson</w:t>
+        </w:r>
+      </w:hyperlink>
+      <w:r>
+        <w:t xml:space="preserve"> </w:t>
+      </w:r>
+    </w:p>
+    <w:p>
+      <w:hyperlink r:id="rId22" w:history="1">
+        <w:r>
+          <w:rPr>
+            <w:rStyle w:val="Hipervnculo"/>
+          </w:rPr>
+          <w:t>https://www.w3schools.com/xml/xml_http.asp</w:t>
+        </w:r>
+      </w:hyperlink>
+      <w:r>
+        <w:t xml:space="preserve"> </w:t>
+      </w:r>
+    </w:p>
+    <w:p>
+      <w:hyperlink r:id="rId23" w:history="1">
+        <w:r>
+          <w:rPr>
+            <w:rStyle w:val="Hipervnculo"/>
+          </w:rPr>
+          <w:t>https://stackoverflow.com/questions/1973140/parsing-json-from-xmlhttprequest-responsejson</w:t>
+        </w:r>
+      </w:hyperlink>
+      <w:r>
+        <w:t xml:space="preserve"> </w:t>
+      </w:r>
+    </w:p>
+    <w:p>
+      <w:pPr>
+        <w:pStyle w:val="Ttulo3"/>
+      </w:pPr>
+      <w:bookmarkStart w:id="17" w:name="_Toc104471624"/>
+      <w:r>
+        <w:t xml:space="preserve">API </w:t>
+      </w:r>
+      <w:proofErr w:type="spellStart"/>
+      <w:r>
+        <w:t>Fetch</w:t>
+      </w:r>
+      <w:proofErr w:type="spellEnd"/>
+      <w:r>
+        <w:t xml:space="preserve"> + JSON + GET.</w:t>
+      </w:r>
+      <w:bookmarkEnd w:id="17"/>
+    </w:p>
+    <w:p>
+      <w:hyperlink r:id="rId24" w:history="1">
+        <w:r>
+          <w:rPr>
+            <w:rStyle w:val="Hipervnculo"/>
+          </w:rPr>
+          <w:t>https://www.digitalocean.com/community/tutorials/how-to-use-the-javascript-fetch-api-to-get-data-es</w:t>
+        </w:r>
+      </w:hyperlink>
+      <w:r>
+        <w:t xml:space="preserve"> </w:t>
+      </w:r>
+    </w:p>
+    <w:p>
+      <w:pPr>
+        <w:pStyle w:val="Ttulo1"/>
+      </w:pPr>
+      <w:bookmarkStart w:id="18" w:name="_Toc104471625"/>
+      <w:r>
+        <w:t>Referencias de por si acá</w:t>
+      </w:r>
+      <w:bookmarkEnd w:id="18"/>
+      <w:r>
+        <w:t xml:space="preserve"> </w:t>
+      </w:r>
+    </w:p>
+    <w:p>
+      <w:hyperlink r:id="rId25" w:anchor="section-event-formats" w:history="1">
+        <w:r>
+          <w:rPr>
+            <w:rStyle w:val="Hipervnculo"/>
+          </w:rPr>
+          <w:t>https://mdbootstrap.com/docs/standard/plugins/calendar/#section-event-formats</w:t>
+        </w:r>
+      </w:hyperlink>
+      <w:r>
+        <w:t xml:space="preserve"> </w:t>
+      </w:r>
+    </w:p>
+    <w:p>
+      <w:hyperlink r:id="rId26" w:history="1">
+        <w:r>
+          <w:rPr>
+            <w:rStyle w:val="Hipervnculo"/>
+          </w:rPr>
+          <w:t>https://github.com/nhn/tui.calendar</w:t>
+        </w:r>
+      </w:hyperlink>
+      <w:r>
+        <w:t xml:space="preserve"> </w:t>
+      </w:r>
+    </w:p>
+    <w:p>
+      <w:hyperlink r:id="rId27" w:history="1">
+        <w:r>
+          <w:rPr>
+            <w:rStyle w:val="Hipervnculo"/>
+          </w:rPr>
+          <w:t>http://tabulator.info/</w:t>
+        </w:r>
+      </w:hyperlink>
+      <w:r>
+        <w:t xml:space="preserve"> </w:t>
+      </w:r>
+    </w:p>
+    <w:p>
+      <w:hyperlink r:id="rId28" w:history="1">
+        <w:r>
+          <w:rPr>
+            <w:rStyle w:val="Hipervnculo"/>
+          </w:rPr>
+          <w:t>https://datatables.net/</w:t>
+        </w:r>
+      </w:hyperlink>
+      <w:r>
+        <w:t xml:space="preserve"> </w:t>
+      </w:r>
+    </w:p>
+    <w:p>
+      <w:hyperlink r:id="rId29" w:history="1">
+        <w:r>
+          <w:rPr>
+            <w:rStyle w:val="Hipervnculo"/>
+          </w:rPr>
+          <w:t>https://www.deepl.com/pro-api?cta=header-pro-api</w:t>
+        </w:r>
+      </w:hyperlink>
+      <w:r>
+        <w:t xml:space="preserve"> </w:t>
+      </w:r>
+    </w:p>
+    <w:p>
+      <w:hyperlink r:id="rId30" w:history="1">
+        <w:r>
+          <w:rPr>
+            <w:rStyle w:val="Hipervnculo"/>
+          </w:rPr>
+          <w:t>https://tympanus.net/Tutorials/CSS3ContentTabs/index.html</w:t>
+        </w:r>
+      </w:hyperlink>
+      <w:r>
+        <w:t xml:space="preserve"> </w:t>
+      </w:r>
+    </w:p>
+    <w:p>
+      <w:hyperlink r:id="rId31" w:history="1">
+        <w:r>
+          <w:rPr>
+            <w:rStyle w:val="Hipervnculo"/>
+          </w:rPr>
+          <w:t>https://tympanus.net/Development/CreativeButtons/</w:t>
+        </w:r>
+      </w:hyperlink>
+      <w:r>
+        <w:t xml:space="preserve"> </w:t>
+      </w:r>
+    </w:p>
+    <w:p>
+      <w:hyperlink r:id="rId32" w:history="1">
+        <w:r>
+          <w:rPr>
+            <w:rStyle w:val="Hipervnculo"/>
+          </w:rPr>
+          <w:t>https://izimodal.marcelodolza.com</w:t>
+        </w:r>
+      </w:hyperlink>
+      <w:r>
+        <w:t xml:space="preserve"> </w:t>
+      </w:r>
+    </w:p>
+    <w:p>
+      <w:hyperlink r:id="rId33" w:history="1">
+        <w:r>
+          <w:rPr>
+            <w:rStyle w:val="Hipervnculo"/>
+          </w:rPr>
+          <w:t>https://michalsnik.github.io/aos/</w:t>
+        </w:r>
+      </w:hyperlink>
+    </w:p>
+    <w:p>
+      <w:hyperlink r:id="rId34" w:history="1">
+        <w:r>
+          <w:rPr>
+            <w:rStyle w:val="Hipervnculo"/>
+          </w:rPr>
+          <w:t>https://sarcadass.github.io/granim.js/examples.html</w:t>
+        </w:r>
+      </w:hyperlink>
+    </w:p>
+    <w:p>
+      <w:hyperlink r:id="rId35" w:history="1">
+        <w:r>
+          <w:rPr>
+            <w:rStyle w:val="Hipervnculo"/>
+          </w:rPr>
+          <w:t>https://lodash.com</w:t>
+        </w:r>
+      </w:hyperlink>
+      <w:r>
+        <w:t xml:space="preserve"> </w:t>
+      </w:r>
+    </w:p>
+    <w:p/>
     <w:p/>
     <w:sectPr>
-      <w:footerReference w:type="default" r:id="rId30"/>
+      <w:footerReference w:type="default" r:id="rId36"/>
       <w:pgSz w:w="11906" w:h="16838"/>
       <w:pgMar w:top="1417" w:right="1701" w:bottom="1417" w:left="1701" w:header="708" w:footer="708" w:gutter="0"/>
       <w:pgNumType w:start="1"/>
@@ -3893,9 +4447,13 @@
     <w:rsid w:val="0011442A"/>
     <w:rsid w:val="00310905"/>
     <w:rsid w:val="005505BC"/>
+    <w:rsid w:val="008F11D0"/>
     <w:rsid w:val="009E7D84"/>
+    <w:rsid w:val="00A22D26"/>
     <w:rsid w:val="00A7113A"/>
     <w:rsid w:val="00C069DE"/>
+    <w:rsid w:val="00D7270F"/>
+    <w:rsid w:val="00EC1869"/>
     <w:rsid w:val="00F311F3"/>
   </w:rsids>
   <m:mathPr>

</xml_diff>